<commit_message>
update generator, introduce files page and fix report
</commit_message>
<xml_diff>
--- a/src/Apps/W1/EDocument/App/src/SampleInvoice/EDocSamplePurchInvoice.docx
+++ b/src/Apps/W1/EDocument/App/src/SampleInvoice/EDocSamplePurchInvoice.docx
@@ -1938,13 +1938,13 @@
         </w:tc>
         <w:sdt>
           <w:sdtPr>
-            <w:alias w:val="#Nav: /Header/TotalAmountExclVAT"/>
+            <w:alias w:val="#Nav: /Header/Totals/TotalAmountExclVAT"/>
             <w:tag w:val="#Nav: E_Doc_Sample_Purchase_Invoice/6102"/>
             <w:id w:val="2045242759"/>
             <w:placeholder>
               <w:docPart w:val="DefaultPlaceholder_-1854013440"/>
             </w:placeholder>
-            <w:dataBinding w:prefixMappings="xmlns:ns0='urn:microsoft-dynamics-nav/reports/E_Doc_Sample_Purchase_Invoice/6102/'" w:xpath="/ns0:NavWordReportXmlPart[1]/ns0:Header[1]/ns0:TotalAmountExclVAT[1]" w:storeItemID="{DCAC51E3-981D-4A2C-9039-F837A4FEB9FB}"/>
+            <w:dataBinding w:prefixMappings="xmlns:ns0='urn:microsoft-dynamics-nav/reports/E_Doc_Sample_Purchase_Invoice/6102/'" w:xpath="/ns0:NavWordReportXmlPart[1]/ns0:Header[1]/ns0:Totals[1]/ns0:TotalAmountExclVAT[1]" w:storeItemID="{DCAC51E3-981D-4A2C-9039-F837A4FEB9FB}"/>
             <w:text/>
           </w:sdtPr>
           <w:sdtContent>
@@ -2059,13 +2059,13 @@
         </w:tc>
         <w:sdt>
           <w:sdtPr>
-            <w:alias w:val="#Nav: /Header/VATAmount"/>
+            <w:alias w:val="#Nav: /Header/Totals/VATAmount"/>
             <w:tag w:val="#Nav: E_Doc_Sample_Purchase_Invoice/6102"/>
             <w:id w:val="-2131468871"/>
             <w:placeholder>
               <w:docPart w:val="DefaultPlaceholder_-1854013440"/>
             </w:placeholder>
-            <w:dataBinding w:prefixMappings="xmlns:ns0='urn:microsoft-dynamics-nav/reports/E_Doc_Sample_Purchase_Invoice/6102/'" w:xpath="/ns0:NavWordReportXmlPart[1]/ns0:Header[1]/ns0:VATAmount[1]" w:storeItemID="{DCAC51E3-981D-4A2C-9039-F837A4FEB9FB}"/>
+            <w:dataBinding w:prefixMappings="xmlns:ns0='urn:microsoft-dynamics-nav/reports/E_Doc_Sample_Purchase_Invoice/6102/'" w:xpath="/ns0:NavWordReportXmlPart[1]/ns0:Header[1]/ns0:Totals[1]/ns0:VATAmount[1]" w:storeItemID="{DCAC51E3-981D-4A2C-9039-F837A4FEB9FB}"/>
             <w:text/>
           </w:sdtPr>
           <w:sdtContent>
@@ -2177,13 +2177,13 @@
         </w:tc>
         <w:sdt>
           <w:sdtPr>
-            <w:alias w:val="#Nav: /Header/TotalAmountInclVAT"/>
+            <w:alias w:val="#Nav: /Header/Totals/TotalAmountInclVAT"/>
             <w:tag w:val="#Nav: E_Doc_Sample_Purchase_Invoice/6102"/>
             <w:id w:val="-1827743560"/>
             <w:placeholder>
               <w:docPart w:val="DefaultPlaceholder_-1854013440"/>
             </w:placeholder>
-            <w:dataBinding w:prefixMappings="xmlns:ns0='urn:microsoft-dynamics-nav/reports/E_Doc_Sample_Purchase_Invoice/6102/'" w:xpath="/ns0:NavWordReportXmlPart[1]/ns0:Header[1]/ns0:TotalAmountInclVAT[1]" w:storeItemID="{DCAC51E3-981D-4A2C-9039-F837A4FEB9FB}"/>
+            <w:dataBinding w:prefixMappings="xmlns:ns0='urn:microsoft-dynamics-nav/reports/E_Doc_Sample_Purchase_Invoice/6102/'" w:xpath="/ns0:NavWordReportXmlPart[1]/ns0:Header[1]/ns0:Totals[1]/ns0:TotalAmountInclVAT[1]" w:storeItemID="{DCAC51E3-981D-4A2C-9039-F837A4FEB9FB}"/>
             <w:text/>
           </w:sdtPr>
           <w:sdtContent>
@@ -6400,14 +6400,8 @@
  
          < T a x C a p t i o n > T a x C a p t i o n < / T a x C a p t i o n >   
-         < T o t a l A m o u n t E x c l V A T > T o t a l A m o u n t E x c l V A T < / T o t a l A m o u n t E x c l V A T > - 
-         < T o t a l A m o u n t I n c l V A T > T o t a l A m o u n t I n c l V A T < / T o t a l A m o u n t I n c l V A T > - 
          < T o t a l C a p t i o n > T o t a l C a p t i o n < / T o t a l C a p t i o n >   
-         < V A T A m o u n t > V A T A m o u n t < / V A T A m o u n t > - 
          < V e n d A d d r 1 > V e n d A d d r 1 < / V e n d A d d r 1 >   
          < V e n d A d d r 2 > V e n d A d d r 2 < / V e n d A d d r 2 > @@ -6463,6 +6457,16 @@
              < U O M _ P u r c h L i n e _ L b l > U O M _ P u r c h L i n e _ L b l < / U O M _ P u r c h L i n e _ L b l >   
          < / L i n e > + 
+         < T o t a l s > + 
+             < T o t a l A m o u n t E x c l V A T > T o t a l A m o u n t E x c l V A T < / T o t a l A m o u n t E x c l V A T > + 
+             < T o t a l A m o u n t I n c l V A T > T o t a l A m o u n t I n c l V A T < / T o t a l A m o u n t I n c l V A T > + 
+             < V A T A m o u n t > V A T A m o u n t < / V A T A m o u n t > + 
+         < / T o t a l s >   
      < / H e a d e r >   

</xml_diff>

<commit_message>
Slice 579972: Add support for different layouts for e-document sample purchase invoice report (#6079)
This PR includes two more Word layouts, change to report to include all
three layouts and logic to choose the proper layout when the PDF is
generated.
There will be another PR in the NAV repo to set parameter to mix
layouts.

Fixes
[AB#579972](https://dynamicssmb2.visualstudio.com/Dynamics%20SMB/_workitems/edit/579972/)
</commit_message>
<xml_diff>
--- a/src/Apps/W1/EDocument/App/src/SampleInvoice/EDocSamplePurchInvoice.docx
+++ b/src/Apps/W1/EDocument/App/src/SampleInvoice/EDocSamplePurchInvoice.docx
@@ -4,36 +4,22 @@
   <w:body>
     <w:tbl>
       <w:tblPr>
-        <w:tblStyle w:val="TableGrid"/>
+        <w:tblStyle w:val="GridTable1Light-Accent1"/>
         <w:tblW w:w="5000" w:type="pct"/>
-        <w:tblBorders>
-          <w:top w:val="none" w:color="auto" w:sz="0" w:space="0"/>
-          <w:left w:val="none" w:color="auto" w:sz="0" w:space="0"/>
-          <w:bottom w:val="none" w:color="auto" w:sz="0" w:space="0"/>
-          <w:right w:val="none" w:color="auto" w:sz="0" w:space="0"/>
-          <w:insideH w:val="none" w:color="auto" w:sz="0" w:space="0"/>
-          <w:insideV w:val="none" w:color="auto" w:sz="0" w:space="0"/>
-        </w:tblBorders>
-        <w:tblCellMar>
-          <w:left w:w="0" w:type="dxa"/>
-          <w:right w:w="0" w:type="dxa"/>
-        </w:tblCellMar>
         <w:tblLook w:val="04A0" w:firstRow="1" w:lastRow="0" w:firstColumn="1" w:lastColumn="0" w:noHBand="0" w:noVBand="1"/>
       </w:tblPr>
       <w:tblGrid>
-        <w:gridCol w:w="4223"/>
-        <w:gridCol w:w="5983"/>
+        <w:gridCol w:w="4219"/>
+        <w:gridCol w:w="5977"/>
       </w:tblGrid>
       <w:tr>
         <w:trPr>
-          <w:cantSplit/>
+          <w:cnfStyle w:val="100000000000" w:firstRow="1" w:lastRow="0" w:firstColumn="0" w:lastColumn="0" w:oddVBand="0" w:evenVBand="0" w:oddHBand="0" w:evenHBand="0" w:firstRowFirstColumn="0" w:firstRowLastColumn="0" w:lastRowFirstColumn="0" w:lastRowLastColumn="0"/>
           <w:trHeight w:val="290"/>
         </w:trPr>
         <w:sdt>
           <w:sdtPr>
             <w:rPr>
-              <w:b/>
-              <w:bCs/>
               <w:sz w:val="28"/>
               <w:szCs w:val="28"/>
             </w:rPr>
@@ -49,21 +35,20 @@
           <w:sdtContent>
             <w:tc>
               <w:tcPr>
+                <w:cnfStyle w:val="001000000000" w:firstRow="0" w:lastRow="0" w:firstColumn="1" w:lastColumn="0" w:oddVBand="0" w:evenVBand="0" w:oddHBand="0" w:evenHBand="0" w:firstRowFirstColumn="0" w:firstRowLastColumn="0" w:lastRowFirstColumn="0" w:lastRowLastColumn="0"/>
                 <w:tcW w:w="2069" w:type="pct"/>
               </w:tcPr>
               <w:p>
                 <w:pPr>
                   <w:pStyle w:val="NoSpacing"/>
                   <w:rPr>
-                    <w:b/>
-                    <w:bCs/>
+                    <w:b w:val="0"/>
+                    <w:bCs w:val="0"/>
                   </w:rPr>
                 </w:pPr>
                 <w:proofErr w:type="spellStart"/>
                 <w:r>
                   <w:rPr>
-                    <w:b/>
-                    <w:bCs/>
                     <w:sz w:val="28"/>
                     <w:szCs w:val="28"/>
                   </w:rPr>
@@ -77,8 +62,6 @@
         <w:sdt>
           <w:sdtPr>
             <w:rPr>
-              <w:b/>
-              <w:bCs/>
               <w:sz w:val="28"/>
               <w:szCs w:val="28"/>
             </w:rPr>
@@ -100,12 +83,11 @@
                 <w:pPr>
                   <w:pStyle w:val="NoSpacing"/>
                   <w:jc w:val="right"/>
+                  <w:cnfStyle w:val="100000000000" w:firstRow="1" w:lastRow="0" w:firstColumn="0" w:lastColumn="0" w:oddVBand="0" w:evenVBand="0" w:oddHBand="0" w:evenHBand="0" w:firstRowFirstColumn="0" w:firstRowLastColumn="0" w:lastRowFirstColumn="0" w:lastRowLastColumn="0"/>
                 </w:pPr>
                 <w:proofErr w:type="spellStart"/>
                 <w:r>
                   <w:rPr>
-                    <w:b/>
-                    <w:bCs/>
                     <w:sz w:val="28"/>
                     <w:szCs w:val="28"/>
                   </w:rPr>
@@ -119,15 +101,10 @@
       </w:tr>
       <w:tr>
         <w:trPr>
-          <w:cantSplit/>
           <w:trHeight w:val="290"/>
         </w:trPr>
         <w:sdt>
           <w:sdtPr>
-            <w:rPr>
-              <w:b/>
-              <w:bCs/>
-            </w:rPr>
             <w:alias w:val="#Nav: /Header/VendAddr1"/>
             <w:tag w:val="#Nav: E_Doc_Sample_Purchase_Invoice/6102"/>
             <w:id w:val="117346350"/>
@@ -140,6 +117,7 @@
           <w:sdtContent>
             <w:tc>
               <w:tcPr>
+                <w:cnfStyle w:val="001000000000" w:firstRow="0" w:lastRow="0" w:firstColumn="1" w:lastColumn="0" w:oddVBand="0" w:evenVBand="0" w:oddHBand="0" w:evenHBand="0" w:firstRowFirstColumn="0" w:firstRowLastColumn="0" w:lastRowFirstColumn="0" w:lastRowLastColumn="0"/>
                 <w:tcW w:w="2069" w:type="pct"/>
               </w:tcPr>
               <w:p>
@@ -147,10 +125,6 @@
                   <w:pStyle w:val="NoSpacing"/>
                 </w:pPr>
                 <w:r>
-                  <w:rPr>
-                    <w:b/>
-                    <w:bCs/>
-                  </w:rPr>
                   <w:t>VendAddr1</w:t>
                 </w:r>
               </w:p>
@@ -181,6 +155,7 @@
                 <w:pPr>
                   <w:pStyle w:val="NoSpacing"/>
                   <w:jc w:val="right"/>
+                  <w:cnfStyle w:val="000000000000" w:firstRow="0" w:lastRow="0" w:firstColumn="0" w:lastColumn="0" w:oddVBand="0" w:evenVBand="0" w:oddHBand="0" w:evenHBand="0" w:firstRowFirstColumn="0" w:firstRowLastColumn="0" w:lastRowFirstColumn="0" w:lastRowLastColumn="0"/>
                 </w:pPr>
                 <w:r>
                   <w:rPr>
@@ -196,7 +171,6 @@
       </w:tr>
       <w:tr>
         <w:trPr>
-          <w:cantSplit/>
           <w:trHeight w:val="290"/>
         </w:trPr>
         <w:sdt>
@@ -213,6 +187,7 @@
           <w:sdtContent>
             <w:tc>
               <w:tcPr>
+                <w:cnfStyle w:val="001000000000" w:firstRow="0" w:lastRow="0" w:firstColumn="1" w:lastColumn="0" w:oddVBand="0" w:evenVBand="0" w:oddHBand="0" w:evenHBand="0" w:firstRowFirstColumn="0" w:firstRowLastColumn="0" w:lastRowFirstColumn="0" w:lastRowLastColumn="0"/>
                 <w:tcW w:w="2069" w:type="pct"/>
               </w:tcPr>
               <w:p>
@@ -246,6 +221,7 @@
                 <w:pPr>
                   <w:pStyle w:val="NoSpacing"/>
                   <w:jc w:val="right"/>
+                  <w:cnfStyle w:val="000000000000" w:firstRow="0" w:lastRow="0" w:firstColumn="0" w:lastColumn="0" w:oddVBand="0" w:evenVBand="0" w:oddHBand="0" w:evenHBand="0" w:firstRowFirstColumn="0" w:firstRowLastColumn="0" w:lastRowFirstColumn="0" w:lastRowLastColumn="0"/>
                 </w:pPr>
                 <w:r>
                   <w:t>CompanyAddr2</w:t>
@@ -257,7 +233,6 @@
       </w:tr>
       <w:tr>
         <w:trPr>
-          <w:cantSplit/>
           <w:trHeight w:val="290"/>
         </w:trPr>
         <w:sdt>
@@ -274,6 +249,7 @@
           <w:sdtContent>
             <w:tc>
               <w:tcPr>
+                <w:cnfStyle w:val="001000000000" w:firstRow="0" w:lastRow="0" w:firstColumn="1" w:lastColumn="0" w:oddVBand="0" w:evenVBand="0" w:oddHBand="0" w:evenHBand="0" w:firstRowFirstColumn="0" w:firstRowLastColumn="0" w:lastRowFirstColumn="0" w:lastRowLastColumn="0"/>
                 <w:tcW w:w="2069" w:type="pct"/>
               </w:tcPr>
               <w:p>
@@ -307,6 +283,7 @@
                 <w:pPr>
                   <w:pStyle w:val="NoSpacing"/>
                   <w:jc w:val="right"/>
+                  <w:cnfStyle w:val="000000000000" w:firstRow="0" w:lastRow="0" w:firstColumn="0" w:lastColumn="0" w:oddVBand="0" w:evenVBand="0" w:oddHBand="0" w:evenHBand="0" w:firstRowFirstColumn="0" w:firstRowLastColumn="0" w:lastRowFirstColumn="0" w:lastRowLastColumn="0"/>
                 </w:pPr>
                 <w:r>
                   <w:t>CompanyAddr3</w:t>
@@ -318,7 +295,6 @@
       </w:tr>
       <w:tr>
         <w:trPr>
-          <w:cantSplit/>
           <w:trHeight w:val="290"/>
         </w:trPr>
         <w:sdt>
@@ -335,6 +311,7 @@
           <w:sdtContent>
             <w:tc>
               <w:tcPr>
+                <w:cnfStyle w:val="001000000000" w:firstRow="0" w:lastRow="0" w:firstColumn="1" w:lastColumn="0" w:oddVBand="0" w:evenVBand="0" w:oddHBand="0" w:evenHBand="0" w:firstRowFirstColumn="0" w:firstRowLastColumn="0" w:lastRowFirstColumn="0" w:lastRowLastColumn="0"/>
                 <w:tcW w:w="2069" w:type="pct"/>
               </w:tcPr>
               <w:p>
@@ -368,6 +345,7 @@
                 <w:pPr>
                   <w:pStyle w:val="NoSpacing"/>
                   <w:jc w:val="right"/>
+                  <w:cnfStyle w:val="000000000000" w:firstRow="0" w:lastRow="0" w:firstColumn="0" w:lastColumn="0" w:oddVBand="0" w:evenVBand="0" w:oddHBand="0" w:evenHBand="0" w:firstRowFirstColumn="0" w:firstRowLastColumn="0" w:lastRowFirstColumn="0" w:lastRowLastColumn="0"/>
                 </w:pPr>
                 <w:r>
                   <w:t>CompanyAddr4</w:t>
@@ -379,7 +357,6 @@
       </w:tr>
       <w:tr>
         <w:trPr>
-          <w:cantSplit/>
           <w:trHeight w:val="290"/>
         </w:trPr>
         <w:sdt>
@@ -396,6 +373,7 @@
           <w:sdtContent>
             <w:tc>
               <w:tcPr>
+                <w:cnfStyle w:val="001000000000" w:firstRow="0" w:lastRow="0" w:firstColumn="1" w:lastColumn="0" w:oddVBand="0" w:evenVBand="0" w:oddHBand="0" w:evenHBand="0" w:firstRowFirstColumn="0" w:firstRowLastColumn="0" w:lastRowFirstColumn="0" w:lastRowLastColumn="0"/>
                 <w:tcW w:w="2069" w:type="pct"/>
               </w:tcPr>
               <w:p>
@@ -429,6 +407,7 @@
                 <w:pPr>
                   <w:pStyle w:val="NoSpacing"/>
                   <w:jc w:val="right"/>
+                  <w:cnfStyle w:val="000000000000" w:firstRow="0" w:lastRow="0" w:firstColumn="0" w:lastColumn="0" w:oddVBand="0" w:evenVBand="0" w:oddHBand="0" w:evenHBand="0" w:firstRowFirstColumn="0" w:firstRowLastColumn="0" w:lastRowFirstColumn="0" w:lastRowLastColumn="0"/>
                 </w:pPr>
                 <w:r>
                   <w:t>CompanyAddr5</w:t>
@@ -440,7 +419,6 @@
       </w:tr>
       <w:tr>
         <w:trPr>
-          <w:cantSplit/>
           <w:trHeight w:val="274"/>
         </w:trPr>
         <w:sdt>
@@ -457,6 +435,7 @@
           <w:sdtContent>
             <w:tc>
               <w:tcPr>
+                <w:cnfStyle w:val="001000000000" w:firstRow="0" w:lastRow="0" w:firstColumn="1" w:lastColumn="0" w:oddVBand="0" w:evenVBand="0" w:oddHBand="0" w:evenHBand="0" w:firstRowFirstColumn="0" w:firstRowLastColumn="0" w:lastRowFirstColumn="0" w:lastRowLastColumn="0"/>
                 <w:tcW w:w="2069" w:type="pct"/>
               </w:tcPr>
               <w:p>
@@ -490,6 +469,7 @@
                 <w:pPr>
                   <w:pStyle w:val="NoSpacing"/>
                   <w:jc w:val="right"/>
+                  <w:cnfStyle w:val="000000000000" w:firstRow="0" w:lastRow="0" w:firstColumn="0" w:lastColumn="0" w:oddVBand="0" w:evenVBand="0" w:oddHBand="0" w:evenHBand="0" w:firstRowFirstColumn="0" w:firstRowLastColumn="0" w:lastRowFirstColumn="0" w:lastRowLastColumn="0"/>
                 </w:pPr>
                 <w:r>
                   <w:t>CompanyAddr6</w:t>
@@ -501,7 +481,6 @@
       </w:tr>
       <w:tr>
         <w:trPr>
-          <w:cantSplit/>
           <w:trHeight w:val="274"/>
         </w:trPr>
         <w:sdt>
@@ -518,6 +497,7 @@
           <w:sdtContent>
             <w:tc>
               <w:tcPr>
+                <w:cnfStyle w:val="001000000000" w:firstRow="0" w:lastRow="0" w:firstColumn="1" w:lastColumn="0" w:oddVBand="0" w:evenVBand="0" w:oddHBand="0" w:evenHBand="0" w:firstRowFirstColumn="0" w:firstRowLastColumn="0" w:lastRowFirstColumn="0" w:lastRowLastColumn="0"/>
                 <w:tcW w:w="2069" w:type="pct"/>
               </w:tcPr>
               <w:p>
@@ -551,6 +531,7 @@
                 <w:pPr>
                   <w:pStyle w:val="NoSpacing"/>
                   <w:jc w:val="right"/>
+                  <w:cnfStyle w:val="000000000000" w:firstRow="0" w:lastRow="0" w:firstColumn="0" w:lastColumn="0" w:oddVBand="0" w:evenVBand="0" w:oddHBand="0" w:evenHBand="0" w:firstRowFirstColumn="0" w:firstRowLastColumn="0" w:lastRowFirstColumn="0" w:lastRowLastColumn="0"/>
                 </w:pPr>
                 <w:r>
                   <w:t>CompanyAddr7</w:t>
@@ -562,7 +543,6 @@
       </w:tr>
       <w:tr>
         <w:trPr>
-          <w:cantSplit/>
           <w:trHeight w:val="274"/>
         </w:trPr>
         <w:sdt>
@@ -579,6 +559,7 @@
           <w:sdtContent>
             <w:tc>
               <w:tcPr>
+                <w:cnfStyle w:val="001000000000" w:firstRow="0" w:lastRow="0" w:firstColumn="1" w:lastColumn="0" w:oddVBand="0" w:evenVBand="0" w:oddHBand="0" w:evenHBand="0" w:firstRowFirstColumn="0" w:firstRowLastColumn="0" w:lastRowFirstColumn="0" w:lastRowLastColumn="0"/>
                 <w:tcW w:w="2069" w:type="pct"/>
               </w:tcPr>
               <w:p>
@@ -612,6 +593,7 @@
                 <w:pPr>
                   <w:pStyle w:val="NoSpacing"/>
                   <w:jc w:val="right"/>
+                  <w:cnfStyle w:val="000000000000" w:firstRow="0" w:lastRow="0" w:firstColumn="0" w:lastColumn="0" w:oddVBand="0" w:evenVBand="0" w:oddHBand="0" w:evenHBand="0" w:firstRowFirstColumn="0" w:firstRowLastColumn="0" w:lastRowFirstColumn="0" w:lastRowLastColumn="0"/>
                 </w:pPr>
                 <w:r>
                   <w:t>CompanyAddr8</w:t>
@@ -636,12 +618,12 @@
         <w:tblStyle w:val="TableGrid"/>
         <w:tblW w:w="0" w:type="auto"/>
         <w:tblBorders>
-          <w:top w:val="none" w:color="auto" w:sz="0" w:space="0"/>
-          <w:left w:val="none" w:color="auto" w:sz="0" w:space="0"/>
-          <w:bottom w:val="none" w:color="auto" w:sz="0" w:space="0"/>
-          <w:right w:val="none" w:color="auto" w:sz="0" w:space="0"/>
-          <w:insideH w:val="none" w:color="auto" w:sz="0" w:space="0"/>
-          <w:insideV w:val="none" w:color="auto" w:sz="0" w:space="0"/>
+          <w:top w:val="none" w:sz="0" w:space="0" w:color="auto"/>
+          <w:left w:val="none" w:sz="0" w:space="0" w:color="auto"/>
+          <w:bottom w:val="none" w:sz="0" w:space="0" w:color="auto"/>
+          <w:right w:val="none" w:sz="0" w:space="0" w:color="auto"/>
+          <w:insideH w:val="none" w:sz="0" w:space="0" w:color="auto"/>
+          <w:insideV w:val="none" w:sz="0" w:space="0" w:color="auto"/>
         </w:tblBorders>
         <w:tblLayout w:type="fixed"/>
         <w:tblCellMar>
@@ -1047,30 +1029,26 @@
     <w:p/>
     <w:tbl>
       <w:tblPr>
+        <w:tblStyle w:val="GridTable1Light-Accent1"/>
         <w:tblW w:w="10212" w:type="dxa"/>
-        <w:jc w:val="right"/>
         <w:tblLayout w:type="fixed"/>
-        <w:tblCellMar>
-          <w:left w:w="0" w:type="dxa"/>
-          <w:right w:w="57" w:type="dxa"/>
-        </w:tblCellMar>
         <w:tblLook w:val="04A0" w:firstRow="1" w:lastRow="0" w:firstColumn="1" w:lastColumn="0" w:noHBand="0" w:noVBand="1"/>
       </w:tblPr>
       <w:tblGrid>
-        <w:gridCol w:w="1620"/>
-        <w:gridCol w:w="1602"/>
-        <w:gridCol w:w="1188"/>
-        <w:gridCol w:w="1349"/>
-        <w:gridCol w:w="77"/>
-        <w:gridCol w:w="824"/>
-        <w:gridCol w:w="810"/>
-        <w:gridCol w:w="360"/>
-        <w:gridCol w:w="2382"/>
+        <w:gridCol w:w="1592"/>
+        <w:gridCol w:w="1575"/>
+        <w:gridCol w:w="1170"/>
+        <w:gridCol w:w="1328"/>
+        <w:gridCol w:w="236"/>
+        <w:gridCol w:w="813"/>
+        <w:gridCol w:w="799"/>
+        <w:gridCol w:w="358"/>
+        <w:gridCol w:w="2341"/>
       </w:tblGrid>
       <w:tr>
         <w:trPr>
+          <w:cnfStyle w:val="100000000000" w:firstRow="1" w:lastRow="0" w:firstColumn="0" w:lastColumn="0" w:oddVBand="0" w:evenVBand="0" w:oddHBand="0" w:evenHBand="0" w:firstRowFirstColumn="0" w:firstRowLastColumn="0" w:lastRowFirstColumn="0" w:lastRowLastColumn="0"/>
           <w:trHeight w:val="546"/>
-          <w:jc w:val="right"/>
         </w:trPr>
         <w:sdt>
           <w:sdtPr>
@@ -1086,11 +1064,8 @@
           <w:sdtContent>
             <w:tc>
               <w:tcPr>
+                <w:cnfStyle w:val="001000000000" w:firstRow="0" w:lastRow="0" w:firstColumn="1" w:lastColumn="0" w:oddVBand="0" w:evenVBand="0" w:oddHBand="0" w:evenHBand="0" w:firstRowFirstColumn="0" w:firstRowLastColumn="0" w:lastRowFirstColumn="0" w:lastRowLastColumn="0"/>
                 <w:tcW w:w="1620" w:type="dxa"/>
-                <w:tcBorders>
-                  <w:bottom w:val="single" w:color="auto" w:sz="4" w:space="0"/>
-                </w:tcBorders>
-                <w:vAlign w:val="bottom"/>
               </w:tcPr>
               <w:p>
                 <w:pPr>
@@ -1121,15 +1096,12 @@
               <w:tcPr>
                 <w:tcW w:w="2790" w:type="dxa"/>
                 <w:gridSpan w:val="2"/>
-                <w:tcBorders>
-                  <w:bottom w:val="single" w:color="auto" w:sz="4" w:space="0"/>
-                </w:tcBorders>
-                <w:vAlign w:val="bottom"/>
               </w:tcPr>
               <w:p>
                 <w:pPr>
                   <w:pStyle w:val="Heading1"/>
                   <w:jc w:val="right"/>
+                  <w:cnfStyle w:val="100000000000" w:firstRow="1" w:lastRow="0" w:firstColumn="0" w:lastColumn="0" w:oddVBand="0" w:evenVBand="0" w:oddHBand="0" w:evenHBand="0" w:firstRowFirstColumn="0" w:firstRowLastColumn="0" w:lastRowFirstColumn="0" w:lastRowLastColumn="0"/>
                 </w:pPr>
                 <w:proofErr w:type="spellStart"/>
                 <w:proofErr w:type="gramStart"/>
@@ -1160,15 +1132,12 @@
             <w:tc>
               <w:tcPr>
                 <w:tcW w:w="1349" w:type="dxa"/>
-                <w:tcBorders>
-                  <w:bottom w:val="single" w:color="auto" w:sz="4" w:space="0"/>
-                </w:tcBorders>
-                <w:vAlign w:val="bottom"/>
               </w:tcPr>
               <w:p>
                 <w:pPr>
                   <w:pStyle w:val="Heading1"/>
                   <w:jc w:val="right"/>
+                  <w:cnfStyle w:val="100000000000" w:firstRow="1" w:lastRow="0" w:firstColumn="0" w:lastColumn="0" w:oddVBand="0" w:evenVBand="0" w:oddHBand="0" w:evenHBand="0" w:firstRowFirstColumn="0" w:firstRowLastColumn="0" w:lastRowFirstColumn="0" w:lastRowLastColumn="0"/>
                 </w:pPr>
                 <w:proofErr w:type="spellStart"/>
                 <w:r>
@@ -1195,15 +1164,12 @@
               <w:tcPr>
                 <w:tcW w:w="901" w:type="dxa"/>
                 <w:gridSpan w:val="2"/>
-                <w:tcBorders>
-                  <w:bottom w:val="single" w:color="auto" w:sz="4" w:space="0"/>
-                </w:tcBorders>
-                <w:vAlign w:val="bottom"/>
               </w:tcPr>
               <w:p>
                 <w:pPr>
                   <w:pStyle w:val="Heading1"/>
                   <w:jc w:val="right"/>
+                  <w:cnfStyle w:val="100000000000" w:firstRow="1" w:lastRow="0" w:firstColumn="0" w:lastColumn="0" w:oddVBand="0" w:evenVBand="0" w:oddHBand="0" w:evenHBand="0" w:firstRowFirstColumn="0" w:firstRowLastColumn="0" w:lastRowFirstColumn="0" w:lastRowLastColumn="0"/>
                 </w:pPr>
                 <w:proofErr w:type="spellStart"/>
                 <w:r>
@@ -1230,15 +1196,12 @@
               <w:tcPr>
                 <w:tcW w:w="1170" w:type="dxa"/>
                 <w:gridSpan w:val="2"/>
-                <w:tcBorders>
-                  <w:bottom w:val="single" w:color="auto" w:sz="4" w:space="0"/>
-                </w:tcBorders>
-                <w:vAlign w:val="bottom"/>
               </w:tcPr>
               <w:p>
                 <w:pPr>
                   <w:pStyle w:val="Heading1"/>
                   <w:jc w:val="right"/>
+                  <w:cnfStyle w:val="100000000000" w:firstRow="1" w:lastRow="0" w:firstColumn="0" w:lastColumn="0" w:oddVBand="0" w:evenVBand="0" w:oddHBand="0" w:evenHBand="0" w:firstRowFirstColumn="0" w:firstRowLastColumn="0" w:lastRowFirstColumn="0" w:lastRowLastColumn="0"/>
                 </w:pPr>
                 <w:proofErr w:type="spellStart"/>
                 <w:r>
@@ -1264,18 +1227,12 @@
             <w:tc>
               <w:tcPr>
                 <w:tcW w:w="2382" w:type="dxa"/>
-                <w:tcBorders>
-                  <w:bottom w:val="single" w:color="auto" w:sz="4" w:space="0"/>
-                </w:tcBorders>
-                <w:tcMar>
-                  <w:right w:w="0" w:type="dxa"/>
-                </w:tcMar>
-                <w:vAlign w:val="bottom"/>
               </w:tcPr>
               <w:p>
                 <w:pPr>
                   <w:pStyle w:val="Heading1"/>
                   <w:jc w:val="right"/>
+                  <w:cnfStyle w:val="100000000000" w:firstRow="1" w:lastRow="0" w:firstColumn="0" w:lastColumn="0" w:oddVBand="0" w:evenVBand="0" w:oddHBand="0" w:evenHBand="0" w:firstRowFirstColumn="0" w:firstRowLastColumn="0" w:lastRowFirstColumn="0" w:lastRowLastColumn="0"/>
                 </w:pPr>
                 <w:proofErr w:type="spellStart"/>
                 <w:r>
@@ -1290,14 +1247,11 @@
       <w:tr>
         <w:trPr>
           <w:trHeight w:val="182"/>
-          <w:jc w:val="right"/>
         </w:trPr>
         <w:tc>
           <w:tcPr>
+            <w:cnfStyle w:val="001000000000" w:firstRow="0" w:lastRow="0" w:firstColumn="1" w:lastColumn="0" w:oddVBand="0" w:evenVBand="0" w:oddHBand="0" w:evenHBand="0" w:firstRowFirstColumn="0" w:firstRowLastColumn="0" w:lastRowFirstColumn="0" w:lastRowLastColumn="0"/>
             <w:tcW w:w="1620" w:type="dxa"/>
-            <w:tcBorders>
-              <w:top w:val="single" w:color="auto" w:sz="4" w:space="0"/>
-            </w:tcBorders>
           </w:tcPr>
           <w:p>
             <w:pPr>
@@ -1313,13 +1267,11 @@
           <w:tcPr>
             <w:tcW w:w="2790" w:type="dxa"/>
             <w:gridSpan w:val="2"/>
-            <w:tcBorders>
-              <w:top w:val="single" w:color="auto" w:sz="4" w:space="0"/>
-            </w:tcBorders>
           </w:tcPr>
           <w:p>
             <w:pPr>
               <w:spacing w:after="0"/>
+              <w:cnfStyle w:val="000000000000" w:firstRow="0" w:lastRow="0" w:firstColumn="0" w:lastColumn="0" w:oddVBand="0" w:evenVBand="0" w:oddHBand="0" w:evenHBand="0" w:firstRowFirstColumn="0" w:firstRowLastColumn="0" w:lastRowFirstColumn="0" w:lastRowLastColumn="0"/>
               <w:rPr>
                 <w:sz w:val="20"/>
                 <w:szCs w:val="20"/>
@@ -1330,13 +1282,11 @@
         <w:tc>
           <w:tcPr>
             <w:tcW w:w="1349" w:type="dxa"/>
-            <w:tcBorders>
-              <w:top w:val="single" w:color="auto" w:sz="4" w:space="0"/>
-            </w:tcBorders>
           </w:tcPr>
           <w:p>
             <w:pPr>
               <w:spacing w:after="0"/>
+              <w:cnfStyle w:val="000000000000" w:firstRow="0" w:lastRow="0" w:firstColumn="0" w:lastColumn="0" w:oddVBand="0" w:evenVBand="0" w:oddHBand="0" w:evenHBand="0" w:firstRowFirstColumn="0" w:firstRowLastColumn="0" w:lastRowFirstColumn="0" w:lastRowLastColumn="0"/>
               <w:rPr>
                 <w:sz w:val="20"/>
                 <w:szCs w:val="20"/>
@@ -1348,13 +1298,11 @@
           <w:tcPr>
             <w:tcW w:w="901" w:type="dxa"/>
             <w:gridSpan w:val="2"/>
-            <w:tcBorders>
-              <w:top w:val="single" w:color="auto" w:sz="4" w:space="0"/>
-            </w:tcBorders>
           </w:tcPr>
           <w:p>
             <w:pPr>
               <w:spacing w:after="0"/>
+              <w:cnfStyle w:val="000000000000" w:firstRow="0" w:lastRow="0" w:firstColumn="0" w:lastColumn="0" w:oddVBand="0" w:evenVBand="0" w:oddHBand="0" w:evenHBand="0" w:firstRowFirstColumn="0" w:firstRowLastColumn="0" w:lastRowFirstColumn="0" w:lastRowLastColumn="0"/>
               <w:rPr>
                 <w:sz w:val="20"/>
                 <w:szCs w:val="20"/>
@@ -1366,13 +1314,11 @@
           <w:tcPr>
             <w:tcW w:w="1170" w:type="dxa"/>
             <w:gridSpan w:val="2"/>
-            <w:tcBorders>
-              <w:top w:val="single" w:color="auto" w:sz="4" w:space="0"/>
-            </w:tcBorders>
           </w:tcPr>
           <w:p>
             <w:pPr>
               <w:spacing w:after="0"/>
+              <w:cnfStyle w:val="000000000000" w:firstRow="0" w:lastRow="0" w:firstColumn="0" w:lastColumn="0" w:oddVBand="0" w:evenVBand="0" w:oddHBand="0" w:evenHBand="0" w:firstRowFirstColumn="0" w:firstRowLastColumn="0" w:lastRowFirstColumn="0" w:lastRowLastColumn="0"/>
               <w:rPr>
                 <w:sz w:val="20"/>
                 <w:szCs w:val="20"/>
@@ -1383,16 +1329,11 @@
         <w:tc>
           <w:tcPr>
             <w:tcW w:w="2382" w:type="dxa"/>
-            <w:tcBorders>
-              <w:top w:val="single" w:color="auto" w:sz="4" w:space="0"/>
-            </w:tcBorders>
-            <w:tcMar>
-              <w:right w:w="0" w:type="dxa"/>
-            </w:tcMar>
           </w:tcPr>
           <w:p>
             <w:pPr>
               <w:spacing w:after="0"/>
+              <w:cnfStyle w:val="000000000000" w:firstRow="0" w:lastRow="0" w:firstColumn="0" w:lastColumn="0" w:oddVBand="0" w:evenVBand="0" w:oddHBand="0" w:evenHBand="0" w:firstRowFirstColumn="0" w:firstRowLastColumn="0" w:lastRowFirstColumn="0" w:lastRowLastColumn="0"/>
               <w:rPr>
                 <w:sz w:val="20"/>
                 <w:szCs w:val="20"/>
@@ -1404,8 +1345,8 @@
       <w:sdt>
         <w:sdtPr>
           <w:rPr>
-            <w:b/>
-            <w:bCs/>
+            <w:b w:val="0"/>
+            <w:bCs w:val="0"/>
             <w:sz w:val="18"/>
             <w:szCs w:val="18"/>
           </w:rPr>
@@ -1415,18 +1356,12 @@
           <w15:dataBinding w:prefixMappings="xmlns:ns0='urn:microsoft-dynamics-nav/reports/E_Doc_Sample_Purchase_Invoice/6102/' " w:xpath="/ns0:NavWordReportXmlPart[1]/ns0:Header[1]/ns0:Line" w:storeItemID="{77DCDA3D-DC37-4B69-A105-295A851BE58A}"/>
           <w15:repeatingSection/>
         </w:sdtPr>
-        <w:sdtEndPr>
-          <w:rPr>
-            <w:b w:val="0"/>
-            <w:bCs w:val="0"/>
-          </w:rPr>
-        </w:sdtEndPr>
         <w:sdtContent>
           <w:sdt>
             <w:sdtPr>
               <w:rPr>
-                <w:b/>
-                <w:bCs/>
+                <w:b w:val="0"/>
+                <w:bCs w:val="0"/>
                 <w:sz w:val="18"/>
                 <w:szCs w:val="18"/>
               </w:rPr>
@@ -1436,20 +1371,14 @@
               </w:placeholder>
               <w15:repeatingSectionItem/>
             </w:sdtPr>
-            <w:sdtEndPr>
-              <w:rPr>
-                <w:b w:val="0"/>
-                <w:bCs w:val="0"/>
-              </w:rPr>
-            </w:sdtEndPr>
             <w:sdtContent>
               <w:tr>
                 <w:trPr>
                   <w:trHeight w:val="227"/>
-                  <w:jc w:val="right"/>
                 </w:trPr>
                 <w:tc>
                   <w:tcPr>
+                    <w:cnfStyle w:val="001000000000" w:firstRow="0" w:lastRow="0" w:firstColumn="1" w:lastColumn="0" w:oddVBand="0" w:evenVBand="0" w:oddHBand="0" w:evenHBand="0" w:firstRowFirstColumn="0" w:firstRowLastColumn="0" w:lastRowFirstColumn="0" w:lastRowLastColumn="0"/>
                     <w:tcW w:w="1620" w:type="dxa"/>
                   </w:tcPr>
                   <w:p>
@@ -1461,8 +1390,6 @@
                     </w:pPr>
                     <w:r>
                       <w:rPr>
-                        <w:b/>
-                        <w:bCs/>
                         <w:sz w:val="18"/>
                         <w:szCs w:val="18"/>
                       </w:rPr>
@@ -1503,6 +1430,7 @@
                   <w:p>
                     <w:pPr>
                       <w:jc w:val="right"/>
+                      <w:cnfStyle w:val="000000000000" w:firstRow="0" w:lastRow="0" w:firstColumn="0" w:lastColumn="0" w:oddVBand="0" w:evenVBand="0" w:oddHBand="0" w:evenHBand="0" w:firstRowFirstColumn="0" w:firstRowLastColumn="0" w:lastRowFirstColumn="0" w:lastRowLastColumn="0"/>
                       <w:rPr>
                         <w:sz w:val="18"/>
                         <w:szCs w:val="18"/>
@@ -1558,6 +1486,7 @@
                       <w:p>
                         <w:pPr>
                           <w:jc w:val="right"/>
+                          <w:cnfStyle w:val="000000000000" w:firstRow="0" w:lastRow="0" w:firstColumn="0" w:lastColumn="0" w:oddVBand="0" w:evenVBand="0" w:oddHBand="0" w:evenHBand="0" w:firstRowFirstColumn="0" w:firstRowLastColumn="0" w:lastRowFirstColumn="0" w:lastRowLastColumn="0"/>
                           <w:rPr>
                             <w:sz w:val="18"/>
                             <w:szCs w:val="18"/>
@@ -1598,6 +1527,7 @@
                       <w:p>
                         <w:pPr>
                           <w:jc w:val="right"/>
+                          <w:cnfStyle w:val="000000000000" w:firstRow="0" w:lastRow="0" w:firstColumn="0" w:lastColumn="0" w:oddVBand="0" w:evenVBand="0" w:oddHBand="0" w:evenHBand="0" w:firstRowFirstColumn="0" w:firstRowLastColumn="0" w:lastRowFirstColumn="0" w:lastRowLastColumn="0"/>
                           <w:rPr>
                             <w:sz w:val="18"/>
                             <w:szCs w:val="18"/>
@@ -1640,6 +1570,7 @@
                       <w:p>
                         <w:pPr>
                           <w:jc w:val="right"/>
+                          <w:cnfStyle w:val="000000000000" w:firstRow="0" w:lastRow="0" w:firstColumn="0" w:lastColumn="0" w:oddVBand="0" w:evenVBand="0" w:oddHBand="0" w:evenHBand="0" w:firstRowFirstColumn="0" w:firstRowLastColumn="0" w:lastRowFirstColumn="0" w:lastRowLastColumn="0"/>
                           <w:rPr>
                             <w:sz w:val="18"/>
                             <w:szCs w:val="18"/>
@@ -1677,13 +1608,11 @@
                     <w:tc>
                       <w:tcPr>
                         <w:tcW w:w="2382" w:type="dxa"/>
-                        <w:tcMar>
-                          <w:right w:w="0" w:type="dxa"/>
-                        </w:tcMar>
                       </w:tcPr>
                       <w:p>
                         <w:pPr>
                           <w:jc w:val="right"/>
+                          <w:cnfStyle w:val="000000000000" w:firstRow="0" w:lastRow="0" w:firstColumn="0" w:lastColumn="0" w:oddVBand="0" w:evenVBand="0" w:oddHBand="0" w:evenHBand="0" w:firstRowFirstColumn="0" w:firstRowLastColumn="0" w:lastRowFirstColumn="0" w:lastRowLastColumn="0"/>
                           <w:rPr>
                             <w:sz w:val="18"/>
                             <w:szCs w:val="18"/>
@@ -1710,14 +1639,11 @@
       <w:tr>
         <w:trPr>
           <w:trHeight w:val="227"/>
-          <w:jc w:val="right"/>
         </w:trPr>
         <w:tc>
           <w:tcPr>
+            <w:cnfStyle w:val="001000000000" w:firstRow="0" w:lastRow="0" w:firstColumn="1" w:lastColumn="0" w:oddVBand="0" w:evenVBand="0" w:oddHBand="0" w:evenHBand="0" w:firstRowFirstColumn="0" w:firstRowLastColumn="0" w:lastRowFirstColumn="0" w:lastRowLastColumn="0"/>
             <w:tcW w:w="1620" w:type="dxa"/>
-            <w:tcBorders>
-              <w:bottom w:val="single" w:color="auto" w:sz="4" w:space="0"/>
-            </w:tcBorders>
           </w:tcPr>
           <w:p>
             <w:pPr>
@@ -1732,19 +1658,18 @@
           <w:p>
             <w:pPr>
               <w:pStyle w:val="NoSpacing"/>
+              <w:cnfStyle w:val="000000000000" w:firstRow="0" w:lastRow="0" w:firstColumn="0" w:lastColumn="0" w:oddVBand="0" w:evenVBand="0" w:oddHBand="0" w:evenHBand="0" w:firstRowFirstColumn="0" w:firstRowLastColumn="0" w:lastRowFirstColumn="0" w:lastRowLastColumn="0"/>
             </w:pPr>
           </w:p>
         </w:tc>
         <w:tc>
           <w:tcPr>
             <w:tcW w:w="1188" w:type="dxa"/>
-            <w:tcBorders>
-              <w:bottom w:val="single" w:color="auto" w:sz="4" w:space="0"/>
-            </w:tcBorders>
           </w:tcPr>
           <w:p>
             <w:pPr>
               <w:pStyle w:val="NoSpacing"/>
+              <w:cnfStyle w:val="000000000000" w:firstRow="0" w:lastRow="0" w:firstColumn="0" w:lastColumn="0" w:oddVBand="0" w:evenVBand="0" w:oddHBand="0" w:evenHBand="0" w:firstRowFirstColumn="0" w:firstRowLastColumn="0" w:lastRowFirstColumn="0" w:lastRowLastColumn="0"/>
             </w:pPr>
           </w:p>
         </w:tc>
@@ -1755,6 +1680,7 @@
           <w:p>
             <w:pPr>
               <w:pStyle w:val="NoSpacing"/>
+              <w:cnfStyle w:val="000000000000" w:firstRow="0" w:lastRow="0" w:firstColumn="0" w:lastColumn="0" w:oddVBand="0" w:evenVBand="0" w:oddHBand="0" w:evenHBand="0" w:firstRowFirstColumn="0" w:firstRowLastColumn="0" w:lastRowFirstColumn="0" w:lastRowLastColumn="0"/>
             </w:pPr>
           </w:p>
         </w:tc>
@@ -1765,6 +1691,7 @@
           <w:p>
             <w:pPr>
               <w:pStyle w:val="NoSpacing"/>
+              <w:cnfStyle w:val="000000000000" w:firstRow="0" w:lastRow="0" w:firstColumn="0" w:lastColumn="0" w:oddVBand="0" w:evenVBand="0" w:oddHBand="0" w:evenHBand="0" w:firstRowFirstColumn="0" w:firstRowLastColumn="0" w:lastRowFirstColumn="0" w:lastRowLastColumn="0"/>
             </w:pPr>
           </w:p>
         </w:tc>
@@ -1775,6 +1702,7 @@
           <w:p>
             <w:pPr>
               <w:pStyle w:val="NoSpacing"/>
+              <w:cnfStyle w:val="000000000000" w:firstRow="0" w:lastRow="0" w:firstColumn="0" w:lastColumn="0" w:oddVBand="0" w:evenVBand="0" w:oddHBand="0" w:evenHBand="0" w:firstRowFirstColumn="0" w:firstRowLastColumn="0" w:lastRowFirstColumn="0" w:lastRowLastColumn="0"/>
             </w:pPr>
           </w:p>
         </w:tc>
@@ -1785,6 +1713,7 @@
           <w:p>
             <w:pPr>
               <w:pStyle w:val="NoSpacing"/>
+              <w:cnfStyle w:val="000000000000" w:firstRow="0" w:lastRow="0" w:firstColumn="0" w:lastColumn="0" w:oddVBand="0" w:evenVBand="0" w:oddHBand="0" w:evenHBand="0" w:firstRowFirstColumn="0" w:firstRowLastColumn="0" w:lastRowFirstColumn="0" w:lastRowLastColumn="0"/>
             </w:pPr>
           </w:p>
         </w:tc>
@@ -1795,19 +1724,18 @@
           <w:p>
             <w:pPr>
               <w:pStyle w:val="NoSpacing"/>
+              <w:cnfStyle w:val="000000000000" w:firstRow="0" w:lastRow="0" w:firstColumn="0" w:lastColumn="0" w:oddVBand="0" w:evenVBand="0" w:oddHBand="0" w:evenHBand="0" w:firstRowFirstColumn="0" w:firstRowLastColumn="0" w:lastRowFirstColumn="0" w:lastRowLastColumn="0"/>
             </w:pPr>
           </w:p>
         </w:tc>
         <w:tc>
           <w:tcPr>
             <w:tcW w:w="2382" w:type="dxa"/>
-            <w:tcMar>
-              <w:right w:w="0" w:type="dxa"/>
-            </w:tcMar>
           </w:tcPr>
           <w:p>
             <w:pPr>
               <w:pStyle w:val="NoSpacing"/>
+              <w:cnfStyle w:val="000000000000" w:firstRow="0" w:lastRow="0" w:firstColumn="0" w:lastColumn="0" w:oddVBand="0" w:evenVBand="0" w:oddHBand="0" w:evenHBand="0" w:firstRowFirstColumn="0" w:firstRowLastColumn="0" w:lastRowFirstColumn="0" w:lastRowLastColumn="0"/>
             </w:pPr>
           </w:p>
         </w:tc>
@@ -1815,7 +1743,6 @@
       <w:tr>
         <w:trPr>
           <w:trHeight w:val="227"/>
-          <w:jc w:val="right"/>
         </w:trPr>
         <w:sdt>
           <w:sdtPr>
@@ -1828,10 +1755,8 @@
           <w:sdtContent>
             <w:tc>
               <w:tcPr>
+                <w:cnfStyle w:val="001000000000" w:firstRow="0" w:lastRow="0" w:firstColumn="1" w:lastColumn="0" w:oddVBand="0" w:evenVBand="0" w:oddHBand="0" w:evenHBand="0" w:firstRowFirstColumn="0" w:firstRowLastColumn="0" w:lastRowFirstColumn="0" w:lastRowLastColumn="0"/>
                 <w:tcW w:w="1620" w:type="dxa"/>
-                <w:tcBorders>
-                  <w:top w:val="single" w:color="auto" w:sz="4" w:space="0"/>
-                </w:tcBorders>
               </w:tcPr>
               <w:p>
                 <w:pPr>
@@ -1853,6 +1778,7 @@
           <w:p>
             <w:pPr>
               <w:pStyle w:val="NoSpacing"/>
+              <w:cnfStyle w:val="000000000000" w:firstRow="0" w:lastRow="0" w:firstColumn="0" w:lastColumn="0" w:oddVBand="0" w:evenVBand="0" w:oddHBand="0" w:evenHBand="0" w:firstRowFirstColumn="0" w:firstRowLastColumn="0" w:lastRowFirstColumn="0" w:lastRowLastColumn="0"/>
             </w:pPr>
           </w:p>
         </w:tc>
@@ -1871,13 +1797,11 @@
             <w:tc>
               <w:tcPr>
                 <w:tcW w:w="1188" w:type="dxa"/>
-                <w:tcBorders>
-                  <w:top w:val="single" w:color="auto" w:sz="4" w:space="0"/>
-                </w:tcBorders>
               </w:tcPr>
               <w:p>
                 <w:pPr>
                   <w:pStyle w:val="NoSpacing"/>
+                  <w:cnfStyle w:val="000000000000" w:firstRow="0" w:lastRow="0" w:firstColumn="0" w:lastColumn="0" w:oddVBand="0" w:evenVBand="0" w:oddHBand="0" w:evenHBand="0" w:firstRowFirstColumn="0" w:firstRowLastColumn="0" w:lastRowFirstColumn="0" w:lastRowLastColumn="0"/>
                 </w:pPr>
                 <w:proofErr w:type="spellStart"/>
                 <w:r>
@@ -1895,6 +1819,7 @@
           <w:p>
             <w:pPr>
               <w:pStyle w:val="NoSpacing"/>
+              <w:cnfStyle w:val="000000000000" w:firstRow="0" w:lastRow="0" w:firstColumn="0" w:lastColumn="0" w:oddVBand="0" w:evenVBand="0" w:oddHBand="0" w:evenHBand="0" w:firstRowFirstColumn="0" w:firstRowLastColumn="0" w:lastRowFirstColumn="0" w:lastRowLastColumn="0"/>
             </w:pPr>
           </w:p>
         </w:tc>
@@ -1905,6 +1830,7 @@
           <w:p>
             <w:pPr>
               <w:pStyle w:val="NoSpacing"/>
+              <w:cnfStyle w:val="000000000000" w:firstRow="0" w:lastRow="0" w:firstColumn="0" w:lastColumn="0" w:oddVBand="0" w:evenVBand="0" w:oddHBand="0" w:evenHBand="0" w:firstRowFirstColumn="0" w:firstRowLastColumn="0" w:lastRowFirstColumn="0" w:lastRowLastColumn="0"/>
             </w:pPr>
           </w:p>
         </w:tc>
@@ -1916,19 +1842,18 @@
           <w:p>
             <w:pPr>
               <w:pStyle w:val="NoSpacing"/>
+              <w:cnfStyle w:val="000000000000" w:firstRow="0" w:lastRow="0" w:firstColumn="0" w:lastColumn="0" w:oddVBand="0" w:evenVBand="0" w:oddHBand="0" w:evenHBand="0" w:firstRowFirstColumn="0" w:firstRowLastColumn="0" w:lastRowFirstColumn="0" w:lastRowLastColumn="0"/>
             </w:pPr>
           </w:p>
         </w:tc>
         <w:tc>
           <w:tcPr>
             <w:tcW w:w="2382" w:type="dxa"/>
-            <w:tcMar>
-              <w:right w:w="0" w:type="dxa"/>
-            </w:tcMar>
           </w:tcPr>
           <w:p>
             <w:pPr>
               <w:pStyle w:val="NoSpacing"/>
+              <w:cnfStyle w:val="000000000000" w:firstRow="0" w:lastRow="0" w:firstColumn="0" w:lastColumn="0" w:oddVBand="0" w:evenVBand="0" w:oddHBand="0" w:evenHBand="0" w:firstRowFirstColumn="0" w:firstRowLastColumn="0" w:lastRowFirstColumn="0" w:lastRowLastColumn="0"/>
             </w:pPr>
           </w:p>
         </w:tc>
@@ -1936,7 +1861,6 @@
       <w:tr>
         <w:trPr>
           <w:trHeight w:val="113"/>
-          <w:jc w:val="right"/>
         </w:trPr>
         <w:sdt>
           <w:sdtPr>
@@ -1952,6 +1876,7 @@
           <w:sdtContent>
             <w:tc>
               <w:tcPr>
+                <w:cnfStyle w:val="001000000000" w:firstRow="0" w:lastRow="0" w:firstColumn="1" w:lastColumn="0" w:oddVBand="0" w:evenVBand="0" w:oddHBand="0" w:evenHBand="0" w:firstRowFirstColumn="0" w:firstRowLastColumn="0" w:lastRowFirstColumn="0" w:lastRowLastColumn="0"/>
                 <w:tcW w:w="1620" w:type="dxa"/>
               </w:tcPr>
               <w:p>
@@ -1974,6 +1899,7 @@
           <w:p>
             <w:pPr>
               <w:pStyle w:val="NoSpacing"/>
+              <w:cnfStyle w:val="000000000000" w:firstRow="0" w:lastRow="0" w:firstColumn="0" w:lastColumn="0" w:oddVBand="0" w:evenVBand="0" w:oddHBand="0" w:evenHBand="0" w:firstRowFirstColumn="0" w:firstRowLastColumn="0" w:lastRowFirstColumn="0" w:lastRowLastColumn="0"/>
             </w:pPr>
           </w:p>
         </w:tc>
@@ -1996,6 +1922,7 @@
               <w:p>
                 <w:pPr>
                   <w:pStyle w:val="NoSpacing"/>
+                  <w:cnfStyle w:val="000000000000" w:firstRow="0" w:lastRow="0" w:firstColumn="0" w:lastColumn="0" w:oddVBand="0" w:evenVBand="0" w:oddHBand="0" w:evenHBand="0" w:firstRowFirstColumn="0" w:firstRowLastColumn="0" w:lastRowFirstColumn="0" w:lastRowLastColumn="0"/>
                 </w:pPr>
                 <w:proofErr w:type="spellStart"/>
                 <w:r>
@@ -2013,6 +1940,7 @@
           <w:p>
             <w:pPr>
               <w:pStyle w:val="NoSpacing"/>
+              <w:cnfStyle w:val="000000000000" w:firstRow="0" w:lastRow="0" w:firstColumn="0" w:lastColumn="0" w:oddVBand="0" w:evenVBand="0" w:oddHBand="0" w:evenHBand="0" w:firstRowFirstColumn="0" w:firstRowLastColumn="0" w:lastRowFirstColumn="0" w:lastRowLastColumn="0"/>
             </w:pPr>
           </w:p>
         </w:tc>
@@ -2023,6 +1951,7 @@
           <w:p>
             <w:pPr>
               <w:pStyle w:val="NoSpacing"/>
+              <w:cnfStyle w:val="000000000000" w:firstRow="0" w:lastRow="0" w:firstColumn="0" w:lastColumn="0" w:oddVBand="0" w:evenVBand="0" w:oddHBand="0" w:evenHBand="0" w:firstRowFirstColumn="0" w:firstRowLastColumn="0" w:lastRowFirstColumn="0" w:lastRowLastColumn="0"/>
             </w:pPr>
           </w:p>
         </w:tc>
@@ -2034,19 +1963,18 @@
           <w:p>
             <w:pPr>
               <w:pStyle w:val="NoSpacing"/>
+              <w:cnfStyle w:val="000000000000" w:firstRow="0" w:lastRow="0" w:firstColumn="0" w:lastColumn="0" w:oddVBand="0" w:evenVBand="0" w:oddHBand="0" w:evenHBand="0" w:firstRowFirstColumn="0" w:firstRowLastColumn="0" w:lastRowFirstColumn="0" w:lastRowLastColumn="0"/>
             </w:pPr>
           </w:p>
         </w:tc>
         <w:tc>
           <w:tcPr>
             <w:tcW w:w="2382" w:type="dxa"/>
-            <w:tcMar>
-              <w:right w:w="0" w:type="dxa"/>
-            </w:tcMar>
           </w:tcPr>
           <w:p>
             <w:pPr>
               <w:pStyle w:val="NoSpacing"/>
+              <w:cnfStyle w:val="000000000000" w:firstRow="0" w:lastRow="0" w:firstColumn="0" w:lastColumn="0" w:oddVBand="0" w:evenVBand="0" w:oddHBand="0" w:evenHBand="0" w:firstRowFirstColumn="0" w:firstRowLastColumn="0" w:lastRowFirstColumn="0" w:lastRowLastColumn="0"/>
             </w:pPr>
           </w:p>
         </w:tc>
@@ -2054,7 +1982,6 @@
       <w:tr>
         <w:trPr>
           <w:trHeight w:val="227"/>
-          <w:jc w:val="right"/>
         </w:trPr>
         <w:sdt>
           <w:sdtPr>
@@ -2070,6 +1997,7 @@
           <w:sdtContent>
             <w:tc>
               <w:tcPr>
+                <w:cnfStyle w:val="001000000000" w:firstRow="0" w:lastRow="0" w:firstColumn="1" w:lastColumn="0" w:oddVBand="0" w:evenVBand="0" w:oddHBand="0" w:evenHBand="0" w:firstRowFirstColumn="0" w:firstRowLastColumn="0" w:lastRowFirstColumn="0" w:lastRowLastColumn="0"/>
                 <w:tcW w:w="1620" w:type="dxa"/>
               </w:tcPr>
               <w:p>
@@ -2092,6 +2020,7 @@
           <w:p>
             <w:pPr>
               <w:pStyle w:val="NoSpacing"/>
+              <w:cnfStyle w:val="000000000000" w:firstRow="0" w:lastRow="0" w:firstColumn="0" w:lastColumn="0" w:oddVBand="0" w:evenVBand="0" w:oddHBand="0" w:evenHBand="0" w:firstRowFirstColumn="0" w:firstRowLastColumn="0" w:lastRowFirstColumn="0" w:lastRowLastColumn="0"/>
             </w:pPr>
           </w:p>
         </w:tc>
@@ -2114,6 +2043,7 @@
               <w:p>
                 <w:pPr>
                   <w:pStyle w:val="NoSpacing"/>
+                  <w:cnfStyle w:val="000000000000" w:firstRow="0" w:lastRow="0" w:firstColumn="0" w:lastColumn="0" w:oddVBand="0" w:evenVBand="0" w:oddHBand="0" w:evenHBand="0" w:firstRowFirstColumn="0" w:firstRowLastColumn="0" w:lastRowFirstColumn="0" w:lastRowLastColumn="0"/>
                 </w:pPr>
                 <w:proofErr w:type="spellStart"/>
                 <w:r>
@@ -2131,6 +2061,7 @@
           <w:p>
             <w:pPr>
               <w:pStyle w:val="NoSpacing"/>
+              <w:cnfStyle w:val="000000000000" w:firstRow="0" w:lastRow="0" w:firstColumn="0" w:lastColumn="0" w:oddVBand="0" w:evenVBand="0" w:oddHBand="0" w:evenHBand="0" w:firstRowFirstColumn="0" w:firstRowLastColumn="0" w:lastRowFirstColumn="0" w:lastRowLastColumn="0"/>
             </w:pPr>
           </w:p>
         </w:tc>
@@ -2141,6 +2072,7 @@
           <w:p>
             <w:pPr>
               <w:pStyle w:val="NoSpacing"/>
+              <w:cnfStyle w:val="000000000000" w:firstRow="0" w:lastRow="0" w:firstColumn="0" w:lastColumn="0" w:oddVBand="0" w:evenVBand="0" w:oddHBand="0" w:evenHBand="0" w:firstRowFirstColumn="0" w:firstRowLastColumn="0" w:lastRowFirstColumn="0" w:lastRowLastColumn="0"/>
             </w:pPr>
           </w:p>
         </w:tc>
@@ -2152,6 +2084,7 @@
           <w:p>
             <w:pPr>
               <w:pStyle w:val="NoSpacing"/>
+              <w:cnfStyle w:val="000000000000" w:firstRow="0" w:lastRow="0" w:firstColumn="0" w:lastColumn="0" w:oddVBand="0" w:evenVBand="0" w:oddHBand="0" w:evenHBand="0" w:firstRowFirstColumn="0" w:firstRowLastColumn="0" w:lastRowFirstColumn="0" w:lastRowLastColumn="0"/>
               <w:rPr>
                 <w:b/>
               </w:rPr>
@@ -2161,14 +2094,12 @@
         <w:tc>
           <w:tcPr>
             <w:tcW w:w="2382" w:type="dxa"/>
-            <w:tcMar>
-              <w:right w:w="0" w:type="dxa"/>
-            </w:tcMar>
           </w:tcPr>
           <w:p>
             <w:pPr>
               <w:pStyle w:val="NoSpacing"/>
               <w:jc w:val="right"/>
+              <w:cnfStyle w:val="000000000000" w:firstRow="0" w:lastRow="0" w:firstColumn="0" w:lastColumn="0" w:oddVBand="0" w:evenVBand="0" w:oddHBand="0" w:evenHBand="0" w:firstRowFirstColumn="0" w:firstRowLastColumn="0" w:lastRowFirstColumn="0" w:lastRowLastColumn="0"/>
               <w:rPr>
                 <w:b/>
               </w:rPr>
@@ -2236,12 +2167,12 @@
       <w:tblW w:w="5000" w:type="pct"/>
       <w:tblCellSpacing w:w="11" w:type="dxa"/>
       <w:tblBorders>
-        <w:top w:val="none" w:color="auto" w:sz="0" w:space="0"/>
-        <w:left w:val="none" w:color="auto" w:sz="0" w:space="0"/>
-        <w:bottom w:val="none" w:color="auto" w:sz="0" w:space="0"/>
-        <w:right w:val="none" w:color="auto" w:sz="0" w:space="0"/>
-        <w:insideH w:val="none" w:color="auto" w:sz="0" w:space="0"/>
-        <w:insideV w:val="none" w:color="auto" w:sz="0" w:space="0"/>
+        <w:top w:val="none" w:sz="0" w:space="0" w:color="auto"/>
+        <w:left w:val="none" w:sz="0" w:space="0" w:color="auto"/>
+        <w:bottom w:val="none" w:sz="0" w:space="0" w:color="auto"/>
+        <w:right w:val="none" w:sz="0" w:space="0" w:color="auto"/>
+        <w:insideH w:val="none" w:sz="0" w:space="0" w:color="auto"/>
+        <w:insideV w:val="none" w:sz="0" w:space="0" w:color="auto"/>
       </w:tblBorders>
       <w:tblCellMar>
         <w:left w:w="0" w:type="dxa"/>
@@ -2267,12 +2198,12 @@
             <w:tblStyle w:val="TableGrid"/>
             <w:tblW w:w="5000" w:type="pct"/>
             <w:tblBorders>
-              <w:top w:val="none" w:color="auto" w:sz="0" w:space="0"/>
-              <w:left w:val="none" w:color="auto" w:sz="0" w:space="0"/>
-              <w:bottom w:val="none" w:color="auto" w:sz="0" w:space="0"/>
-              <w:right w:val="none" w:color="auto" w:sz="0" w:space="0"/>
-              <w:insideH w:val="none" w:color="auto" w:sz="0" w:space="0"/>
-              <w:insideV w:val="none" w:color="auto" w:sz="0" w:space="0"/>
+              <w:top w:val="none" w:sz="0" w:space="0" w:color="auto"/>
+              <w:left w:val="none" w:sz="0" w:space="0" w:color="auto"/>
+              <w:bottom w:val="none" w:sz="0" w:space="0" w:color="auto"/>
+              <w:right w:val="none" w:sz="0" w:space="0" w:color="auto"/>
+              <w:insideH w:val="none" w:sz="0" w:space="0" w:color="auto"/>
+              <w:insideV w:val="none" w:sz="0" w:space="0" w:color="auto"/>
             </w:tblBorders>
             <w:tblCellMar>
               <w:left w:w="0" w:type="dxa"/>
@@ -2354,12 +2285,12 @@
       <w:tblStyle w:val="TableGrid"/>
       <w:tblW w:w="5000" w:type="pct"/>
       <w:tblBorders>
-        <w:top w:val="none" w:color="auto" w:sz="0" w:space="0"/>
-        <w:left w:val="none" w:color="auto" w:sz="0" w:space="0"/>
-        <w:bottom w:val="none" w:color="auto" w:sz="0" w:space="0"/>
-        <w:right w:val="none" w:color="auto" w:sz="0" w:space="0"/>
-        <w:insideH w:val="none" w:color="auto" w:sz="0" w:space="0"/>
-        <w:insideV w:val="none" w:color="auto" w:sz="0" w:space="0"/>
+        <w:top w:val="none" w:sz="0" w:space="0" w:color="auto"/>
+        <w:left w:val="none" w:sz="0" w:space="0" w:color="auto"/>
+        <w:bottom w:val="none" w:sz="0" w:space="0" w:color="auto"/>
+        <w:right w:val="none" w:sz="0" w:space="0" w:color="auto"/>
+        <w:insideH w:val="none" w:sz="0" w:space="0" w:color="auto"/>
+        <w:insideV w:val="none" w:sz="0" w:space="0" w:color="auto"/>
       </w:tblBorders>
       <w:tblLayout w:type="fixed"/>
       <w:tblCellMar>
@@ -2983,12 +2914,12 @@
       <w:tblStyle w:val="TableGrid"/>
       <w:tblW w:w="5000" w:type="pct"/>
       <w:tblBorders>
-        <w:top w:val="none" w:color="auto" w:sz="0" w:space="0"/>
-        <w:left w:val="none" w:color="auto" w:sz="0" w:space="0"/>
-        <w:bottom w:val="none" w:color="auto" w:sz="0" w:space="0"/>
-        <w:right w:val="none" w:color="auto" w:sz="0" w:space="0"/>
-        <w:insideH w:val="none" w:color="auto" w:sz="0" w:space="0"/>
-        <w:insideV w:val="none" w:color="auto" w:sz="0" w:space="0"/>
+        <w:top w:val="none" w:sz="0" w:space="0" w:color="auto"/>
+        <w:left w:val="none" w:sz="0" w:space="0" w:color="auto"/>
+        <w:bottom w:val="none" w:sz="0" w:space="0" w:color="auto"/>
+        <w:right w:val="none" w:sz="0" w:space="0" w:color="auto"/>
+        <w:insideH w:val="none" w:sz="0" w:space="0" w:color="auto"/>
+        <w:insideV w:val="none" w:sz="0" w:space="0" w:color="auto"/>
       </w:tblBorders>
       <w:tblCellMar>
         <w:left w:w="0" w:type="dxa"/>
@@ -3220,77 +3151,138 @@
 
 <file path=word/header2.xml><?xml version="1.0" encoding="utf-8"?>
 <w:hdr xmlns:wpc="http://schemas.microsoft.com/office/word/2010/wordprocessingCanvas" xmlns:cx="http://schemas.microsoft.com/office/drawing/2014/chartex" xmlns:cx1="http://schemas.microsoft.com/office/drawing/2015/9/8/chartex" xmlns:cx2="http://schemas.microsoft.com/office/drawing/2015/10/21/chartex" xmlns:cx3="http://schemas.microsoft.com/office/drawing/2016/5/9/chartex" xmlns:cx4="http://schemas.microsoft.com/office/drawing/2016/5/10/chartex" xmlns:cx5="http://schemas.microsoft.com/office/drawing/2016/5/11/chartex" xmlns:cx6="http://schemas.microsoft.com/office/drawing/2016/5/12/chartex" xmlns:cx7="http://schemas.microsoft.com/office/drawing/2016/5/13/chartex" xmlns:cx8="http://schemas.microsoft.com/office/drawing/2016/5/14/chartex" xmlns:mc="http://schemas.openxmlformats.org/markup-compatibility/2006" xmlns:aink="http://schemas.microsoft.com/office/drawing/2016/ink" xmlns:am3d="http://schemas.microsoft.com/office/drawing/2017/model3d" xmlns:o="urn:schemas-microsoft-com:office:office" xmlns:oel="http://schemas.microsoft.com/office/2019/extlst" xmlns:r="http://schemas.openxmlformats.org/officeDocument/2006/relationships" xmlns:m="http://schemas.openxmlformats.org/officeDocument/2006/math" xmlns:v="urn:schemas-microsoft-com:vml" xmlns:wp14="http://schemas.microsoft.com/office/word/2010/wordprocessingDrawing" xmlns:wp="http://schemas.openxmlformats.org/drawingml/2006/wordprocessingDrawing" xmlns:w10="urn:schemas-microsoft-com:office:word" xmlns:w="http://schemas.openxmlformats.org/wordprocessingml/2006/main" xmlns:w14="http://schemas.microsoft.com/office/word/2010/wordml" xmlns:w15="http://schemas.microsoft.com/office/word/2012/wordml" xmlns:w16cex="http://schemas.microsoft.com/office/word/2018/wordml/cex" xmlns:w16cid="http://schemas.microsoft.com/office/word/2016/wordml/cid" xmlns:w16="http://schemas.microsoft.com/office/word/2018/wordml" xmlns:w16du="http://schemas.microsoft.com/office/word/2023/wordml/word16du" xmlns:w16sdtdh="http://schemas.microsoft.com/office/word/2020/wordml/sdtdatahash" xmlns:w16sdtfl="http://schemas.microsoft.com/office/word/2024/wordml/sdtformatlock" xmlns:w16se="http://schemas.microsoft.com/office/word/2015/wordml/symex" xmlns:wpg="http://schemas.microsoft.com/office/word/2010/wordprocessingGroup" xmlns:wpi="http://schemas.microsoft.com/office/word/2010/wordprocessingInk" xmlns:wne="http://schemas.microsoft.com/office/word/2006/wordml" xmlns:wps="http://schemas.microsoft.com/office/word/2010/wordprocessingShape" mc:Ignorable="w14 w15 w16se w16cid w16 w16cex w16sdtdh w16sdtfl w16du wp14">
-  <w:tbl>
-    <w:tblPr>
-      <w:tblStyle w:val="TableGrid"/>
-      <w:tblW w:w="5000" w:type="pct"/>
-      <w:tblBorders>
-        <w:top w:val="none" w:color="auto" w:sz="0" w:space="0"/>
-        <w:left w:val="none" w:color="auto" w:sz="0" w:space="0"/>
-        <w:bottom w:val="none" w:color="auto" w:sz="0" w:space="0"/>
-        <w:right w:val="none" w:color="auto" w:sz="0" w:space="0"/>
-        <w:insideH w:val="none" w:color="auto" w:sz="0" w:space="0"/>
-        <w:insideV w:val="none" w:color="auto" w:sz="0" w:space="0"/>
-      </w:tblBorders>
-      <w:tblCellMar>
-        <w:left w:w="0" w:type="dxa"/>
-        <w:right w:w="0" w:type="dxa"/>
-      </w:tblCellMar>
-      <w:tblLook w:val="04A0" w:firstRow="1" w:lastRow="0" w:firstColumn="1" w:lastColumn="0" w:noHBand="0" w:noVBand="1"/>
-    </w:tblPr>
-    <w:tblGrid>
-      <w:gridCol w:w="5979"/>
-      <w:gridCol w:w="4227"/>
-    </w:tblGrid>
-    <w:tr>
-      <w:tc>
-        <w:tcPr>
-          <w:tcW w:w="2929" w:type="pct"/>
-        </w:tcPr>
-        <w:p>
-          <w:pPr>
-            <w:pStyle w:val="Title"/>
-          </w:pPr>
-        </w:p>
-        <w:p>
-          <w:pPr>
-            <w:pStyle w:val="Subtitle"/>
-          </w:pPr>
-        </w:p>
-        <w:p>
-          <w:pPr>
-            <w:pStyle w:val="Subtitle"/>
-          </w:pPr>
-        </w:p>
-        <w:p>
-          <w:pPr>
-            <w:pStyle w:val="Subtitle"/>
-            <w:rPr>
-              <w:b/>
-            </w:rPr>
-          </w:pPr>
-        </w:p>
-      </w:tc>
-      <w:tc>
-        <w:tcPr>
-          <w:tcW w:w="2071" w:type="pct"/>
-        </w:tcPr>
-        <w:p>
-          <w:pPr>
-            <w:pStyle w:val="Header"/>
-            <w:jc w:val="right"/>
-            <w:rPr>
-              <w:b/>
-            </w:rPr>
-          </w:pPr>
-        </w:p>
-      </w:tc>
-    </w:tr>
-  </w:tbl>
   <w:p>
     <w:pPr>
       <w:pStyle w:val="Header"/>
     </w:pPr>
+    <w:r>
+      <w:rPr>
+        <w:noProof/>
+        <w:szCs w:val="20"/>
+      </w:rPr>
+      <mc:AlternateContent>
+        <mc:Choice Requires="wps">
+          <w:drawing>
+            <wp:anchor distT="0" distB="0" distL="118745" distR="118745" simplePos="0" relativeHeight="251659264" behindDoc="1" locked="0" layoutInCell="1" allowOverlap="0" wp14:anchorId="08D0CC64" wp14:editId="4D3DD9F7">
+              <wp:simplePos x="0" y="0"/>
+              <wp:positionH relativeFrom="margin">
+                <wp:align>center</wp:align>
+              </wp:positionH>
+              <mc:AlternateContent>
+                <mc:Choice Requires="wp14">
+                  <wp:positionV relativeFrom="page">
+                    <wp14:pctPosVOffset>4500</wp14:pctPosVOffset>
+                  </wp:positionV>
+                </mc:Choice>
+                <mc:Fallback>
+                  <wp:positionV relativeFrom="page">
+                    <wp:posOffset>480695</wp:posOffset>
+                  </wp:positionV>
+                </mc:Fallback>
+              </mc:AlternateContent>
+              <wp:extent cx="5950039" cy="270457"/>
+              <wp:effectExtent l="0" t="0" r="0" b="7620"/>
+              <wp:wrapSquare wrapText="bothSides"/>
+              <wp:docPr id="197" name="Rectangle 200"/>
+              <wp:cNvGraphicFramePr/>
+              <a:graphic xmlns:a="http://schemas.openxmlformats.org/drawingml/2006/main">
+                <a:graphicData uri="http://schemas.microsoft.com/office/word/2010/wordprocessingShape">
+                  <wps:wsp>
+                    <wps:cNvSpPr/>
+                    <wps:spPr>
+                      <a:xfrm>
+                        <a:off x="0" y="0"/>
+                        <a:ext cx="5950039" cy="270457"/>
+                      </a:xfrm>
+                      <a:prstGeom prst="rect">
+                        <a:avLst/>
+                      </a:prstGeom>
+                      <a:solidFill>
+                        <a:schemeClr val="accent1"/>
+                      </a:solidFill>
+                      <a:ln>
+                        <a:noFill/>
+                      </a:ln>
+                    </wps:spPr>
+                    <wps:style>
+                      <a:lnRef idx="2">
+                        <a:schemeClr val="accent1">
+                          <a:shade val="50000"/>
+                        </a:schemeClr>
+                      </a:lnRef>
+                      <a:fillRef idx="1">
+                        <a:schemeClr val="accent1"/>
+                      </a:fillRef>
+                      <a:effectRef idx="0">
+                        <a:schemeClr val="accent1"/>
+                      </a:effectRef>
+                      <a:fontRef idx="minor">
+                        <a:schemeClr val="lt1"/>
+                      </a:fontRef>
+                    </wps:style>
+                    <wps:txbx>
+                      <w:txbxContent>
+                        <w:p>
+                          <w:pPr>
+                            <w:pStyle w:val="Header"/>
+                            <w:tabs>
+                              <w:tab w:val="clear" w:pos="4680"/>
+                              <w:tab w:val="clear" w:pos="9360"/>
+                            </w:tabs>
+                            <w:jc w:val="center"/>
+                            <w:rPr>
+                              <w:caps/>
+                              <w:color w:val="FFFFFF" w:themeColor="background1"/>
+                            </w:rPr>
+                          </w:pPr>
+                        </w:p>
+                      </w:txbxContent>
+                    </wps:txbx>
+                    <wps:bodyPr rot="0" spcFirstLastPara="0" vertOverflow="overflow" horzOverflow="overflow" vert="horz" wrap="square" lIns="91440" tIns="45720" rIns="91440" bIns="45720" numCol="1" spcCol="0" rtlCol="0" fromWordArt="0" anchor="ctr" anchorCtr="0" forceAA="0" compatLnSpc="1">
+                      <a:prstTxWarp prst="textNoShape">
+                        <a:avLst/>
+                      </a:prstTxWarp>
+                      <a:spAutoFit/>
+                    </wps:bodyPr>
+                  </wps:wsp>
+                </a:graphicData>
+              </a:graphic>
+              <wp14:sizeRelH relativeFrom="margin">
+                <wp14:pctWidth>100000</wp14:pctWidth>
+              </wp14:sizeRelH>
+              <wp14:sizeRelV relativeFrom="page">
+                <wp14:pctHeight>2700</wp14:pctHeight>
+              </wp14:sizeRelV>
+            </wp:anchor>
+          </w:drawing>
+        </mc:Choice>
+        <mc:Fallback>
+          <w:pict>
+            <v:rect w14:anchorId="08D0CC64" id="Rectangle 200" o:spid="_x0000_s1026" style="position:absolute;margin-left:0;margin-top:0;width:468.5pt;height:21.3pt;z-index:-251657216;visibility:visible;mso-wrap-style:square;mso-width-percent:1000;mso-height-percent:27;mso-top-percent:45;mso-wrap-distance-left:9.35pt;mso-wrap-distance-top:0;mso-wrap-distance-right:9.35pt;mso-wrap-distance-bottom:0;mso-position-horizontal:center;mso-position-horizontal-relative:margin;mso-position-vertical-relative:page;mso-width-percent:1000;mso-height-percent:27;mso-top-percent:45;mso-width-relative:margin;mso-height-relative:page;v-text-anchor:middle" o:gfxdata="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" o:allowoverlap="f" fillcolor="#5b9bd5 [3204]" stroked="f" strokeweight="1pt">
+              <v:textbox style="mso-fit-shape-to-text:t">
+                <w:txbxContent>
+                  <w:p>
+                    <w:pPr>
+                      <w:pStyle w:val="Header"/>
+                      <w:tabs>
+                        <w:tab w:val="clear" w:pos="4680"/>
+                        <w:tab w:val="clear" w:pos="9360"/>
+                      </w:tabs>
+                      <w:jc w:val="center"/>
+                      <w:rPr>
+                        <w:caps/>
+                        <w:color w:val="FFFFFF" w:themeColor="background1"/>
+                      </w:rPr>
+                    </w:pPr>
+                  </w:p>
+                </w:txbxContent>
+              </v:textbox>
+              <w10:wrap type="square" anchorx="margin" anchory="page"/>
+            </v:rect>
+          </w:pict>
+        </mc:Fallback>
+      </mc:AlternateContent>
+    </w:r>
   </w:p>
 </w:hdr>
 </file>
@@ -4040,6 +4032,120 @@
       <w:szCs w:val="16"/>
       <w:u w:val="single"/>
     </w:rPr>
+  </w:style>
+  <w:style w:type="table" w:styleId="GridTable1Light-Accent2">
+    <w:name w:val="Grid Table 1 Light Accent 2"/>
+    <w:basedOn w:val="TableNormal"/>
+    <w:uiPriority w:val="46"/>
+    <w:rsid w:val="00EA251C"/>
+    <w:pPr>
+      <w:spacing w:after="0" w:line="240" w:lineRule="auto"/>
+    </w:pPr>
+    <w:tblPr>
+      <w:tblStyleRowBandSize w:val="1"/>
+      <w:tblStyleColBandSize w:val="1"/>
+      <w:tblBorders>
+        <w:top w:val="single" w:sz="4" w:space="0" w:color="F7CAAC" w:themeColor="accent2" w:themeTint="66"/>
+        <w:left w:val="single" w:sz="4" w:space="0" w:color="F7CAAC" w:themeColor="accent2" w:themeTint="66"/>
+        <w:bottom w:val="single" w:sz="4" w:space="0" w:color="F7CAAC" w:themeColor="accent2" w:themeTint="66"/>
+        <w:right w:val="single" w:sz="4" w:space="0" w:color="F7CAAC" w:themeColor="accent2" w:themeTint="66"/>
+        <w:insideH w:val="single" w:sz="4" w:space="0" w:color="F7CAAC" w:themeColor="accent2" w:themeTint="66"/>
+        <w:insideV w:val="single" w:sz="4" w:space="0" w:color="F7CAAC" w:themeColor="accent2" w:themeTint="66"/>
+      </w:tblBorders>
+    </w:tblPr>
+    <w:tblStylePr w:type="firstRow">
+      <w:rPr>
+        <w:b/>
+        <w:bCs/>
+      </w:rPr>
+      <w:tblPr/>
+      <w:tcPr>
+        <w:tcBorders>
+          <w:bottom w:val="single" w:sz="12" w:space="0" w:color="F4B083" w:themeColor="accent2" w:themeTint="99"/>
+        </w:tcBorders>
+      </w:tcPr>
+    </w:tblStylePr>
+    <w:tblStylePr w:type="lastRow">
+      <w:rPr>
+        <w:b/>
+        <w:bCs/>
+      </w:rPr>
+      <w:tblPr/>
+      <w:tcPr>
+        <w:tcBorders>
+          <w:top w:val="double" w:sz="2" w:space="0" w:color="F4B083" w:themeColor="accent2" w:themeTint="99"/>
+        </w:tcBorders>
+      </w:tcPr>
+    </w:tblStylePr>
+    <w:tblStylePr w:type="firstCol">
+      <w:rPr>
+        <w:b/>
+        <w:bCs/>
+      </w:rPr>
+    </w:tblStylePr>
+    <w:tblStylePr w:type="lastCol">
+      <w:rPr>
+        <w:b/>
+        <w:bCs/>
+      </w:rPr>
+    </w:tblStylePr>
+  </w:style>
+  <w:style w:type="table" w:styleId="GridTable1Light-Accent1">
+    <w:name w:val="Grid Table 1 Light Accent 1"/>
+    <w:basedOn w:val="TableNormal"/>
+    <w:uiPriority w:val="46"/>
+    <w:rsid w:val="00EA251C"/>
+    <w:pPr>
+      <w:spacing w:after="0" w:line="240" w:lineRule="auto"/>
+    </w:pPr>
+    <w:tblPr>
+      <w:tblStyleRowBandSize w:val="1"/>
+      <w:tblStyleColBandSize w:val="1"/>
+      <w:tblBorders>
+        <w:top w:val="single" w:sz="4" w:space="0" w:color="BDD6EE" w:themeColor="accent1" w:themeTint="66"/>
+        <w:left w:val="single" w:sz="4" w:space="0" w:color="BDD6EE" w:themeColor="accent1" w:themeTint="66"/>
+        <w:bottom w:val="single" w:sz="4" w:space="0" w:color="BDD6EE" w:themeColor="accent1" w:themeTint="66"/>
+        <w:right w:val="single" w:sz="4" w:space="0" w:color="BDD6EE" w:themeColor="accent1" w:themeTint="66"/>
+        <w:insideH w:val="single" w:sz="4" w:space="0" w:color="BDD6EE" w:themeColor="accent1" w:themeTint="66"/>
+        <w:insideV w:val="single" w:sz="4" w:space="0" w:color="BDD6EE" w:themeColor="accent1" w:themeTint="66"/>
+      </w:tblBorders>
+    </w:tblPr>
+    <w:tblStylePr w:type="firstRow">
+      <w:rPr>
+        <w:b/>
+        <w:bCs/>
+      </w:rPr>
+      <w:tblPr/>
+      <w:tcPr>
+        <w:tcBorders>
+          <w:bottom w:val="single" w:sz="12" w:space="0" w:color="9CC2E5" w:themeColor="accent1" w:themeTint="99"/>
+        </w:tcBorders>
+      </w:tcPr>
+    </w:tblStylePr>
+    <w:tblStylePr w:type="lastRow">
+      <w:rPr>
+        <w:b/>
+        <w:bCs/>
+      </w:rPr>
+      <w:tblPr/>
+      <w:tcPr>
+        <w:tcBorders>
+          <w:top w:val="double" w:sz="2" w:space="0" w:color="9CC2E5" w:themeColor="accent1" w:themeTint="99"/>
+        </w:tcBorders>
+      </w:tcPr>
+    </w:tblStylePr>
+    <w:tblStylePr w:type="firstCol">
+      <w:rPr>
+        <w:b/>
+        <w:bCs/>
+      </w:rPr>
+    </w:tblStylePr>
+    <w:tblStylePr w:type="lastCol">
+      <w:rPr>
+        <w:b/>
+        <w:bCs/>
+      </w:rPr>
+    </w:tblStylePr>
   </w:style>
 </w:styles>
 </file>
@@ -5072,7 +5178,6 @@
     <w:sig w:usb0="20000287" w:usb1="00000003" w:usb2="00000000" w:usb3="00000000" w:csb0="0000019F" w:csb1="00000000"/>
   </w:font>
   <w:font w:name="DengXian">
-    <w:altName w:val="等线"/>
     <w:panose1 w:val="02010600030101010101"/>
     <w:charset w:val="86"/>
     <w:family w:val="auto"/>
@@ -5080,7 +5185,6 @@
     <w:sig w:usb0="A00002BF" w:usb1="38CF7CFA" w:usb2="00000016" w:usb3="00000000" w:csb0="0004000F" w:csb1="00000000"/>
   </w:font>
   <w:font w:name="DengXian Light">
-    <w:altName w:val="等线 Light"/>
     <w:charset w:val="86"/>
     <w:family w:val="auto"/>
     <w:pitch w:val="variable"/>
@@ -5133,6 +5237,8 @@
     <w:rsid w:val="002F6AA1"/>
     <w:rsid w:val="00331BE2"/>
     <w:rsid w:val="003514EE"/>
+    <w:rsid w:val="00370CA9"/>
+    <w:rsid w:val="00372737"/>
     <w:rsid w:val="00377866"/>
     <w:rsid w:val="003C12CB"/>
     <w:rsid w:val="003C2F56"/>
@@ -5163,6 +5269,9 @@
     <w:rsid w:val="007F1293"/>
     <w:rsid w:val="008055BF"/>
     <w:rsid w:val="0080614B"/>
+    <w:rsid w:val="008239E9"/>
+    <w:rsid w:val="00850F45"/>
+    <w:rsid w:val="00854F56"/>
     <w:rsid w:val="00875F87"/>
     <w:rsid w:val="00886903"/>
     <w:rsid w:val="008915BC"/>
@@ -5194,8 +5303,10 @@
     <w:rsid w:val="00B71D9A"/>
     <w:rsid w:val="00B95809"/>
     <w:rsid w:val="00BD662E"/>
+    <w:rsid w:val="00BE065A"/>
     <w:rsid w:val="00BF27CE"/>
     <w:rsid w:val="00C03606"/>
+    <w:rsid w:val="00C22D25"/>
     <w:rsid w:val="00C74721"/>
     <w:rsid w:val="00CA3F43"/>
     <w:rsid w:val="00CB7A61"/>
@@ -6315,6 +6426,32 @@
       <w14:ligatures w14:val="standardContextual"/>
     </w:rPr>
   </w:style>
+  <w:style w:type="paragraph" w:customStyle="1" w:styleId="9EECE557D6DC4B7B985BEEEBE6570A82">
+    <w:name w:val="9EECE557D6DC4B7B985BEEEBE6570A82"/>
+    <w:rsid w:val="00370CA9"/>
+    <w:pPr>
+      <w:spacing w:line="278" w:lineRule="auto"/>
+    </w:pPr>
+    <w:rPr>
+      <w:kern w:val="2"/>
+      <w:sz w:val="24"/>
+      <w:szCs w:val="24"/>
+      <w14:ligatures w14:val="standardContextual"/>
+    </w:rPr>
+  </w:style>
+  <w:style w:type="paragraph" w:customStyle="1" w:styleId="20E37A49D17D49E6978F79AEED3CE3E8">
+    <w:name w:val="20E37A49D17D49E6978F79AEED3CE3E8"/>
+    <w:rsid w:val="00370CA9"/>
+    <w:pPr>
+      <w:spacing w:line="278" w:lineRule="auto"/>
+    </w:pPr>
+    <w:rPr>
+      <w:kern w:val="2"/>
+      <w:sz w:val="24"/>
+      <w:szCs w:val="24"/>
+      <w14:ligatures w14:val="standardContextual"/>
+    </w:rPr>
+  </w:style>
 </w:styles>
 </file>
 
@@ -6586,9 +6723,11 @@
 </a:theme>
 </file>
 
-<file path=customXml/item1.xml>��< ? x m l   v e r s i o n = " 1 . 0 "   e n c o d i n g = " u t f - 1 6 " ? > - 
- < N a v W o r d R e p o r t X m l P a r t   x m l n s = " u r n : m i c r o s o f t - d y n a m i c s - n a v / r e p o r t s / E _ D o c _ S a m p l e _ P u r c h a s e _ I n v o i c e / 6 1 0 2 / " > +<file path=customXml/item1.xml><?xml version="1.0" encoding="utf-8"?>
+<b:Sources xmlns:b="http://schemas.openxmlformats.org/officeDocument/2006/bibliography" xmlns="http://schemas.openxmlformats.org/officeDocument/2006/bibliography" SelectedStyle="\APASixthEditionOfficeOnline.xsl" StyleName="APA" Version="6"/>
+</file>
+
+<file path=customXml/item2.xml>��< ? x m l   v e r s i o n = " 1 . 0 "   e n c o d i n g = " u t f - 1 6 " ? > < N a v W o r d R e p o r t X m l P a r t   x m l n s = " u r n : m i c r o s o f t - d y n a m i c s - n a v / r e p o r t s / E _ D o c _ S a m p l e _ P u r c h a s e _ I n v o i c e / 6 1 0 2 / " >   
      < B C R e p o r t I n f o r m a t i o n >   
@@ -6795,22 +6934,18 @@
  < / N a v W o r d R e p o r t X m l P a r t > 
 </file>
 
-<file path=customXml/item2.xml><?xml version="1.0" encoding="utf-8"?>
-<b:Sources xmlns:b="http://schemas.openxmlformats.org/officeDocument/2006/bibliography" xmlns="http://schemas.openxmlformats.org/officeDocument/2006/bibliography" SelectedStyle="\APASixthEditionOfficeOnline.xsl" StyleName="APA" Version="6"/>
-</file>
-
 <file path=customXml/itemProps1.xml><?xml version="1.0" encoding="utf-8"?>
-<ds:datastoreItem xmlns:ds="http://schemas.openxmlformats.org/officeDocument/2006/customXml" ds:itemID="{77DCDA3D-DC37-4B69-A105-295A851BE58A}">
+<ds:datastoreItem xmlns:ds="http://schemas.openxmlformats.org/officeDocument/2006/customXml" ds:itemID="{89DB96BF-8133-438A-AAD3-A3C21079AEB1}">
   <ds:schemaRefs>
-    <ds:schemaRef ds:uri="urn:microsoft-dynamics-nav/reports/E_Doc_Sample_Purchase_Invoice/6102/"/>
+    <ds:schemaRef ds:uri="http://schemas.openxmlformats.org/officeDocument/2006/bibliography"/>
   </ds:schemaRefs>
 </ds:datastoreItem>
 </file>
 
 <file path=customXml/itemProps2.xml><?xml version="1.0" encoding="utf-8"?>
-<ds:datastoreItem xmlns:ds="http://schemas.openxmlformats.org/officeDocument/2006/customXml" ds:itemID="{89DB96BF-8133-438A-AAD3-A3C21079AEB1}">
+<ds:datastoreItem xmlns:ds="http://schemas.openxmlformats.org/officeDocument/2006/customXml" ds:itemID="{77DCDA3D-DC37-4B69-A105-295A851BE58A}">
   <ds:schemaRefs>
-    <ds:schemaRef ds:uri="http://schemas.openxmlformats.org/officeDocument/2006/bibliography"/>
+    <ds:schemaRef ds:uri="urn:microsoft-dynamics-nav/reports/E_Doc_Sample_Purchase_Invoice/6102/"/>
   </ds:schemaRefs>
 </ds:datastoreItem>
 </file>

</xml_diff>